<commit_message>
Quartz sync: 2024-09-24 21:53:49
</commit_message>
<xml_diff>
--- a/content/Unorganised/My CV.docx
+++ b/content/Unorganised/My CV.docx
@@ -28,7 +28,7 @@
           <w:i/>
           <w:iCs/>
         </w:rPr>
-        <w:t xml:space="preserve">A motivated undergraduate student looking to enrich the customer service with strong communication skills and a dedication to helping others.</w:t>
+        <w:t xml:space="preserve">A motivated undergraduate student with strong communication skills and a dedication to helping others.</w:t>
       </w:r>
     </w:p>
     <w:p>
@@ -140,7 +140,7 @@
         </w:numPr>
       </w:pPr>
       <w:r>
-        <w:t xml:space="preserve">Demonstrated a passion for customer service, effectively communicating with students and parents to address weaker points in the student's education.</w:t>
+        <w:t xml:space="preserve">Effectively communicated with students and parents to address weaker points in the student's education.</w:t>
       </w:r>
     </w:p>
     <w:p>
@@ -192,7 +192,7 @@
         </w:numPr>
       </w:pPr>
       <w:r>
-        <w:t xml:space="preserve">Developed public speaking skills when presenting findings to staff and actively participating in meetings.</w:t>
+        <w:t xml:space="preserve">Applied and developed public speaking skills when presenting findings to staff and actively participating in meetings.</w:t>
       </w:r>
     </w:p>
     <w:p>
@@ -232,7 +232,7 @@
         </w:numPr>
       </w:pPr>
       <w:r>
-        <w:t xml:space="preserve">Participated in community service events and projects with other cadets, enhancing teamwork skills and the ability to positively interact with the community.</w:t>
+        <w:t xml:space="preserve">Participated in community service events and projects with other cadets, enhancing teamwork skills and the ability to interact positively with the community.</w:t>
       </w:r>
     </w:p>
     <w:p>
@@ -301,7 +301,7 @@
         <w:t xml:space="preserve"> </w:t>
       </w:r>
       <w:r>
-        <w:t xml:space="preserve">in Mathematics, second year student.</w:t>
+        <w:t xml:space="preserve">in Mathematics, second-year student: on track for First Class (97% average).</w:t>
       </w:r>
     </w:p>
     <w:p>
@@ -313,7 +313,7 @@
         </w:numPr>
       </w:pPr>
       <w:r>
-        <w:t xml:space="preserve">Developed organisational and teamwork skills collaborating on a group project, communicating effectively with other group members.</w:t>
+        <w:t xml:space="preserve">Applied organisational and teamwork skills collaborating on a group project, communicating effectively with other group members.</w:t>
       </w:r>
     </w:p>
     <w:p>
@@ -354,7 +354,7 @@
           <w:b/>
           <w:bCs/>
         </w:rPr>
-        <w:t xml:space="preserve">A-Levels (AABCC)</w:t>
+        <w:t xml:space="preserve">A-Levels (2 A's, 1 B, 2 C's)</w:t>
       </w:r>
       <w:r>
         <w:t xml:space="preserve">: Extended Project (Level 3), Mathematics, Further Mathematics, Chemistry, and Physics.</w:t>
@@ -369,7 +369,7 @@
         </w:numPr>
       </w:pPr>
       <w:r>
-        <w:t xml:space="preserve">Held multiple leadership roles, including Secretary of the Student Union managing communication between students and staff and organising the Union, as well as an Ambassador role to represent my college during open days and in the community.</w:t>
+        <w:t xml:space="preserve">Held multiple leadership roles, including Secretary of the Student Union managing communication between students and staff and organising the Union, as well as an Ambassador role to represent my college during open days and within the community.</w:t>
       </w:r>
     </w:p>
     <w:p>
@@ -410,7 +410,7 @@
           <w:b/>
           <w:bCs/>
         </w:rPr>
-        <w:t xml:space="preserve">GCSEs (A88888887777)</w:t>
+        <w:t xml:space="preserve">GCSEs (1 A, 7 8's, 4 7's)</w:t>
       </w:r>
       <w:r>
         <w:t xml:space="preserve">: Free-Standing Mathematics Qualification, English Language, six other subjects, Mathematics, three other subjects.</w:t>
@@ -425,7 +425,7 @@
         </w:numPr>
       </w:pPr>
       <w:r>
-        <w:t xml:space="preserve">Participated in foreign exchange programs, enhancing cultural awareness and the ability to adapt in new situations.</w:t>
+        <w:t xml:space="preserve">Participated in foreign exchange programs, enhancing cultural awareness and the ability to adapt to new situations.</w:t>
       </w:r>
     </w:p>
     <w:bookmarkEnd w:id="26"/>

</xml_diff>